<commit_message>
Final readme.txt and write up
</commit_message>
<xml_diff>
--- a/write_up.docx
+++ b/write_up.docx
@@ -1,130 +1,162 @@
 
 <file path=word/document.xml><?xml version="1.0" encoding="utf-8"?>
-<w:document xmlns:o="urn:schemas-microsoft-com:office:office" xmlns:r="http://schemas.openxmlformats.org/officeDocument/2006/relationships" xmlns:v="urn:schemas-microsoft-com:vml" xmlns:w="http://schemas.openxmlformats.org/wordprocessingml/2006/main" xmlns:w10="urn:schemas-microsoft-com:office:word" xmlns:wp="http://schemas.openxmlformats.org/drawingml/2006/wordprocessingDrawing">
+<w:document xmlns:wpc="http://schemas.microsoft.com/office/word/2010/wordprocessingCanvas" xmlns:mo="http://schemas.microsoft.com/office/mac/office/2008/main" xmlns:mc="http://schemas.openxmlformats.org/markup-compatibility/2006" xmlns:mv="urn:schemas-microsoft-com:mac:vml" xmlns:o="urn:schemas-microsoft-com:office:office" xmlns:r="http://schemas.openxmlformats.org/officeDocument/2006/relationships" xmlns:m="http://schemas.openxmlformats.org/officeDocument/2006/math" xmlns:v="urn:schemas-microsoft-com:vml" xmlns:wp14="http://schemas.microsoft.com/office/word/2010/wordprocessingDrawing" xmlns:wp="http://schemas.openxmlformats.org/drawingml/2006/wordprocessingDrawing" xmlns:w10="urn:schemas-microsoft-com:office:word" xmlns:w="http://schemas.openxmlformats.org/wordprocessingml/2006/main" xmlns:w14="http://schemas.microsoft.com/office/word/2010/wordml" xmlns:wpg="http://schemas.microsoft.com/office/word/2010/wordprocessingGroup" xmlns:wpi="http://schemas.microsoft.com/office/word/2010/wordprocessingInk" xmlns:wne="http://schemas.microsoft.com/office/word/2006/wordml" xmlns:wps="http://schemas.microsoft.com/office/word/2010/wordprocessingShape" mc:Ignorable="w14 wp14">
   <w:body>
     <w:p>
       <w:pPr>
-        <w:pStyle w:val="Normal"/>
-        <w:rPr>
-          <w:rFonts w:cs="Times New Roman" w:ascii="Times New Roman" w:hAnsi="Times New Roman"/>
+        <w:rPr>
+          <w:rFonts w:ascii="Times New Roman" w:hAnsi="Times New Roman"/>
         </w:rPr>
       </w:pPr>
       <w:r>
         <w:rPr>
-          <w:rFonts w:cs="Times New Roman" w:ascii="Times New Roman" w:hAnsi="Times New Roman"/>
-        </w:rPr>
-        <w:t>Daniel Acevedo (daacevedo) and Sashi Thapaliya (sbthapaliya)</w:t>
+          <w:rFonts w:ascii="Times New Roman" w:hAnsi="Times New Roman"/>
+        </w:rPr>
+        <w:t>Daniel Acevedo (</w:t>
+      </w:r>
+      <w:proofErr w:type="spellStart"/>
+      <w:r>
+        <w:rPr>
+          <w:rFonts w:ascii="Times New Roman" w:hAnsi="Times New Roman"/>
+        </w:rPr>
+        <w:t>daacevedo</w:t>
+      </w:r>
+      <w:proofErr w:type="spellEnd"/>
+      <w:r>
+        <w:rPr>
+          <w:rFonts w:ascii="Times New Roman" w:hAnsi="Times New Roman"/>
+        </w:rPr>
+        <w:t xml:space="preserve">) and </w:t>
+      </w:r>
+      <w:proofErr w:type="spellStart"/>
+      <w:r>
+        <w:rPr>
+          <w:rFonts w:ascii="Times New Roman" w:hAnsi="Times New Roman"/>
+        </w:rPr>
+        <w:t>Sashi</w:t>
+      </w:r>
+      <w:proofErr w:type="spellEnd"/>
+      <w:r>
+        <w:rPr>
+          <w:rFonts w:ascii="Times New Roman" w:hAnsi="Times New Roman"/>
+        </w:rPr>
+        <w:t xml:space="preserve"> </w:t>
+      </w:r>
+      <w:proofErr w:type="spellStart"/>
+      <w:r>
+        <w:rPr>
+          <w:rFonts w:ascii="Times New Roman" w:hAnsi="Times New Roman"/>
+        </w:rPr>
+        <w:t>Thapaliya</w:t>
+      </w:r>
+      <w:proofErr w:type="spellEnd"/>
+      <w:r>
+        <w:rPr>
+          <w:rFonts w:ascii="Times New Roman" w:hAnsi="Times New Roman"/>
+        </w:rPr>
+        <w:t xml:space="preserve"> (</w:t>
+      </w:r>
+      <w:proofErr w:type="spellStart"/>
+      <w:r>
+        <w:rPr>
+          <w:rFonts w:ascii="Times New Roman" w:hAnsi="Times New Roman"/>
+        </w:rPr>
+        <w:t>sbthapaliya</w:t>
+      </w:r>
+      <w:proofErr w:type="spellEnd"/>
+      <w:r>
+        <w:rPr>
+          <w:rFonts w:ascii="Times New Roman" w:hAnsi="Times New Roman"/>
+        </w:rPr>
+        <w:t>)</w:t>
       </w:r>
     </w:p>
     <w:p>
       <w:pPr>
-        <w:pStyle w:val="Normal"/>
-        <w:rPr>
-          <w:rFonts w:cs="Times New Roman" w:ascii="Times New Roman" w:hAnsi="Times New Roman"/>
+        <w:rPr>
+          <w:rFonts w:ascii="Times New Roman" w:hAnsi="Times New Roman"/>
         </w:rPr>
       </w:pPr>
-      <w:r>
-        <w:rPr>
-          <w:rFonts w:cs="Times New Roman" w:ascii="Times New Roman" w:hAnsi="Times New Roman"/>
-        </w:rPr>
-      </w:r>
     </w:p>
     <w:p>
       <w:pPr>
-        <w:pStyle w:val="Normal"/>
-        <w:rPr>
-          <w:rFonts w:cs="Times New Roman" w:ascii="Times New Roman" w:hAnsi="Times New Roman"/>
+        <w:rPr>
+          <w:rFonts w:ascii="Times New Roman" w:hAnsi="Times New Roman"/>
         </w:rPr>
       </w:pPr>
       <w:r>
         <w:rPr>
-          <w:rFonts w:cs="Times New Roman" w:ascii="Times New Roman" w:hAnsi="Times New Roman"/>
+          <w:rFonts w:ascii="Times New Roman" w:hAnsi="Times New Roman"/>
         </w:rPr>
         <w:t>CS 599-03</w:t>
       </w:r>
     </w:p>
     <w:p>
       <w:pPr>
-        <w:pStyle w:val="Normal"/>
-        <w:rPr>
-          <w:rFonts w:cs="Times New Roman" w:ascii="Times New Roman" w:hAnsi="Times New Roman"/>
+        <w:rPr>
+          <w:rFonts w:ascii="Times New Roman" w:hAnsi="Times New Roman"/>
         </w:rPr>
       </w:pPr>
-      <w:r>
-        <w:rPr>
-          <w:rFonts w:cs="Times New Roman" w:ascii="Times New Roman" w:hAnsi="Times New Roman"/>
-        </w:rPr>
-      </w:r>
     </w:p>
     <w:p>
       <w:pPr>
-        <w:pStyle w:val="Normal"/>
         <w:jc w:val="center"/>
         <w:rPr>
-          <w:rFonts w:cs="Times New Roman" w:ascii="Times New Roman" w:hAnsi="Times New Roman"/>
+          <w:rFonts w:ascii="Times New Roman" w:hAnsi="Times New Roman"/>
         </w:rPr>
       </w:pPr>
       <w:r>
         <w:rPr>
-          <w:rFonts w:cs="Times New Roman" w:ascii="Times New Roman" w:hAnsi="Times New Roman"/>
+          <w:rFonts w:ascii="Times New Roman" w:hAnsi="Times New Roman"/>
         </w:rPr>
         <w:t>Parallel Breadth-First Search</w:t>
       </w:r>
     </w:p>
     <w:p>
       <w:pPr>
-        <w:pStyle w:val="Normal"/>
-        <w:rPr>
-          <w:rFonts w:cs="Times New Roman" w:ascii="Times New Roman" w:hAnsi="Times New Roman"/>
+        <w:rPr>
+          <w:rFonts w:ascii="Times New Roman" w:hAnsi="Times New Roman"/>
         </w:rPr>
       </w:pPr>
-      <w:r>
-        <w:rPr>
-          <w:rFonts w:cs="Times New Roman" w:ascii="Times New Roman" w:hAnsi="Times New Roman"/>
-        </w:rPr>
-      </w:r>
     </w:p>
     <w:p>
       <w:pPr>
-        <w:pStyle w:val="Normal"/>
-        <w:rPr>
-          <w:rFonts w:cs="Times New Roman" w:ascii="Times New Roman" w:hAnsi="Times New Roman"/>
+        <w:rPr>
+          <w:rFonts w:ascii="Times New Roman" w:hAnsi="Times New Roman"/>
         </w:rPr>
       </w:pPr>
+      <w:r>
+        <w:rPr>
+          <w:rFonts w:ascii="Times New Roman" w:hAnsi="Times New Roman"/>
+        </w:rPr>
+        <w:t>For the following graph, we used the file g.txt, which is a file containing 99,999 vertices and 99,998 vertices, and c</w:t>
+      </w:r>
       <w:bookmarkStart w:id="0" w:name="_GoBack"/>
       <w:bookmarkEnd w:id="0"/>
       <w:r>
         <w:rPr>
-          <w:rFonts w:cs="Times New Roman" w:ascii="Times New Roman" w:hAnsi="Times New Roman"/>
-        </w:rPr>
-        <w:t>For the following graph, we used large_graph.txt, a file containing 1,161 vertices, and chose a common source node. The “1” label on the horizontal axis represents the serial run time, while the other labels represent a different amount of threads used for the parallelized version. The parallel BFS implementation ran better than the serial version in all tests. The implementation was optimized with a two threads.</w:t>
+          <w:rFonts w:ascii="Times New Roman" w:hAnsi="Times New Roman"/>
+        </w:rPr>
+        <w:t>hose a common source node, 0. The “1” label on the horizontal axis represents the serial run time, while the other labels represent a different amount of threads used for the parallelized version. The parallel BFS implementation’s run time was significantly better than the serial version in all tests. The implementation was optimized using two threads on the campus cluster.</w:t>
       </w:r>
     </w:p>
     <w:p>
       <w:pPr>
-        <w:pStyle w:val="Normal"/>
-        <w:rPr>
-          <w:rFonts w:cs="Times New Roman" w:ascii="Times New Roman" w:hAnsi="Times New Roman"/>
+        <w:rPr>
+          <w:rFonts w:ascii="Times New Roman" w:hAnsi="Times New Roman"/>
         </w:rPr>
       </w:pPr>
-      <w:r>
-        <w:rPr>
-          <w:rFonts w:cs="Times New Roman" w:ascii="Times New Roman" w:hAnsi="Times New Roman"/>
-        </w:rPr>
-      </w:r>
     </w:p>
     <w:p>
-      <w:pPr>
-        <w:pStyle w:val="Normal"/>
-        <w:rPr/>
-      </w:pPr>
-      <w:r>
-        <w:rPr/>
+      <w:r>
+        <w:rPr>
+          <w:noProof/>
+        </w:rPr>
         <w:drawing>
-          <wp:inline distT="0" distB="0" distL="0" distR="0">
-            <wp:extent cx="5486400" cy="3757930"/>
+          <wp:inline distT="0" distB="0" distL="0" distR="0" wp14:anchorId="170BB7DA" wp14:editId="3798E61C">
+            <wp:extent cx="5486400" cy="3766476"/>
             <wp:effectExtent l="0" t="0" r="0" b="0"/>
-            <wp:docPr id="0" name="Picture" descr=""/>
+            <wp:docPr id="2" name="Picture 1"/>
             <wp:cNvGraphicFramePr>
               <a:graphicFrameLocks xmlns:a="http://schemas.openxmlformats.org/drawingml/2006/main" noChangeAspect="1"/>
             </wp:cNvGraphicFramePr>
@@ -132,13 +164,20 @@
               <a:graphicData uri="http://schemas.openxmlformats.org/drawingml/2006/picture">
                 <pic:pic xmlns:pic="http://schemas.openxmlformats.org/drawingml/2006/picture">
                   <pic:nvPicPr>
-                    <pic:cNvPr id="0" name="Picture" descr=""/>
+                    <pic:cNvPr id="0" name="Picture 1"/>
                     <pic:cNvPicPr>
                       <a:picLocks noChangeAspect="1" noChangeArrowheads="1"/>
                     </pic:cNvPicPr>
                   </pic:nvPicPr>
                   <pic:blipFill>
-                    <a:blip r:embed="rId2"/>
+                    <a:blip r:embed="rId5">
+                      <a:extLst>
+                        <a:ext uri="{28A0092B-C50C-407E-A947-70E740481C1C}">
+                          <a14:useLocalDpi xmlns:a14="http://schemas.microsoft.com/office/drawing/2010/main" val="0"/>
+                        </a:ext>
+                      </a:extLst>
+                    </a:blip>
+                    <a:srcRect/>
                     <a:stretch>
                       <a:fillRect/>
                     </a:stretch>
@@ -146,17 +185,14 @@
                   <pic:spPr bwMode="auto">
                     <a:xfrm>
                       <a:off x="0" y="0"/>
-                      <a:ext cx="5486400" cy="3757930"/>
+                      <a:ext cx="5486400" cy="3766476"/>
                     </a:xfrm>
                     <a:prstGeom prst="rect">
                       <a:avLst/>
                     </a:prstGeom>
                     <a:noFill/>
-                    <a:ln w="9525">
+                    <a:ln>
                       <a:noFill/>
-                      <a:miter lim="800000"/>
-                      <a:headEnd/>
-                      <a:tailEnd/>
                     </a:ln>
                   </pic:spPr>
                 </pic:pic>
@@ -167,257 +203,231 @@
       </w:r>
     </w:p>
     <w:p>
-      <w:pPr>
-        <w:pStyle w:val="Normal"/>
-        <w:rPr/>
-      </w:pPr>
-      <w:r>
-        <w:rPr/>
+      <w:r>
+        <w:t>We attempted various implementations of parallel BFS, and while most implementations were faster than the serial version, they were not as significant as we would’ve liked. We found that our final solution, which included using an array of locks</w:t>
+      </w:r>
+      <w:r>
+        <w:t xml:space="preserve"> and a Boolean array, finally gave us the significant speed up that we set out to accomplish. </w:t>
       </w:r>
     </w:p>
+    <w:p/>
     <w:p>
-      <w:pPr>
-        <w:pStyle w:val="Normal"/>
-        <w:rPr/>
-      </w:pPr>
-      <w:r>
-        <w:rPr/>
+      <w:r>
+        <w:t>We made an observation that a parallel BFS implementation was not necessarily suitable for long-chain structured connected graphs, such as A-&gt;B-&gt;C-&gt;D-&gt;E, where each node is connected only by one node, with no two nodes having direct edges to the same node. In this case, because there was only one node at each level, our level synchronous parallelization was not beneficial.</w:t>
       </w:r>
     </w:p>
-    <w:p>
-      <w:pPr>
-        <w:pStyle w:val="Normal"/>
-        <w:rPr/>
-      </w:pPr>
-      <w:r>
-        <w:rPr/>
-        <w:t xml:space="preserve">We tried to implement parallel bfs various ways to produce better speed up but none were able to give us a huge jump we were looking for. Like in many of the cases the time will remain the same or will increase for more number of threads. Especially using an array of locks downgraded the performance of our parallel bfs significantly. </w:t>
-      </w:r>
-    </w:p>
-    <w:p>
-      <w:pPr>
-        <w:pStyle w:val="Normal"/>
-        <w:rPr/>
-      </w:pPr>
-      <w:r>
-        <w:rPr/>
-        <w:t>Also, we noticed that a parallel bfs is not suitable for long-chain structured connected graphs like A-&gt;b-&gt;c-&gt;D-&gt;E where each node is connected with only one node and no two nodes have direct edges to the same node. In this case, there is only one node at each level so our traditional level synchronous parallelization will not be beneficial.</w:t>
-      </w:r>
-    </w:p>
-    <w:p>
-      <w:pPr>
-        <w:pStyle w:val="Normal"/>
-        <w:rPr/>
-      </w:pPr>
-      <w:r>
-        <w:rPr/>
-      </w:r>
-    </w:p>
+    <w:p/>
     <w:sectPr>
-      <w:type w:val="nextPage"/>
       <w:pgSz w:w="12240" w:h="15840"/>
-      <w:pgMar w:left="1800" w:right="1800" w:header="0" w:top="1440" w:footer="0" w:bottom="1440" w:gutter="0"/>
-      <w:pgNumType w:fmt="decimal"/>
-      <w:formProt w:val="false"/>
-      <w:textDirection w:val="lrTb"/>
-      <w:docGrid w:type="default" w:linePitch="360" w:charSpace="4294961151"/>
+      <w:pgMar w:top="1440" w:right="1800" w:bottom="1440" w:left="1800" w:header="0" w:footer="0" w:gutter="0"/>
+      <w:cols w:space="720"/>
+      <w:formProt w:val="0"/>
+      <w:docGrid w:linePitch="360" w:charSpace="-6145"/>
     </w:sectPr>
   </w:body>
 </w:document>
 </file>
 
 <file path=word/styles.xml><?xml version="1.0" encoding="utf-8"?>
-<w:styles xmlns:w="http://schemas.openxmlformats.org/wordprocessingml/2006/main">
+<w:styles xmlns:mc="http://schemas.openxmlformats.org/markup-compatibility/2006" xmlns:r="http://schemas.openxmlformats.org/officeDocument/2006/relationships" xmlns:w="http://schemas.openxmlformats.org/wordprocessingml/2006/main" xmlns:w14="http://schemas.microsoft.com/office/word/2010/wordml" mc:Ignorable="w14">
   <w:docDefaults>
     <w:rPrDefault>
       <w:rPr>
-        <w:rFonts w:ascii="Cambria" w:hAnsi="Cambria" w:eastAsia="Droid Sans Fallback" w:cs=""/>
+        <w:rFonts w:ascii="Cambria" w:eastAsia="Droid Sans Fallback" w:hAnsi="Cambria" w:cs="Times New Roman"/>
         <w:sz w:val="24"/>
         <w:szCs w:val="24"/>
         <w:lang w:val="en-US" w:eastAsia="en-US" w:bidi="ar-SA"/>
       </w:rPr>
     </w:rPrDefault>
-    <w:pPrDefault>
-      <w:pPr/>
-    </w:pPrDefault>
+    <w:pPrDefault/>
   </w:docDefaults>
-  <w:latentStyles w:defQFormat="0" w:defUnhideWhenUsed="1" w:defSemiHidden="1" w:defUIPriority="99" w:count="276" w:defLockedState="0">
-    <w:lsdException w:qFormat="1" w:unhideWhenUsed="0" w:semiHidden="0" w:uiPriority="0" w:name="Normal"/>
-    <w:lsdException w:qFormat="1" w:unhideWhenUsed="0" w:semiHidden="0" w:uiPriority="9" w:name="heading 1"/>
-    <w:lsdException w:qFormat="1" w:uiPriority="9" w:name="heading 2"/>
-    <w:lsdException w:qFormat="1" w:uiPriority="9" w:name="heading 3"/>
-    <w:lsdException w:qFormat="1" w:uiPriority="9" w:name="heading 4"/>
-    <w:lsdException w:qFormat="1" w:uiPriority="9" w:name="heading 5"/>
-    <w:lsdException w:qFormat="1" w:uiPriority="9" w:name="heading 6"/>
-    <w:lsdException w:qFormat="1" w:uiPriority="9" w:name="heading 7"/>
-    <w:lsdException w:qFormat="1" w:uiPriority="9" w:name="heading 8"/>
-    <w:lsdException w:qFormat="1" w:uiPriority="9" w:name="heading 9"/>
-    <w:lsdException w:uiPriority="39" w:name="toc 1"/>
-    <w:lsdException w:uiPriority="39" w:name="toc 2"/>
-    <w:lsdException w:uiPriority="39" w:name="toc 3"/>
-    <w:lsdException w:uiPriority="39" w:name="toc 4"/>
-    <w:lsdException w:uiPriority="39" w:name="toc 5"/>
-    <w:lsdException w:uiPriority="39" w:name="toc 6"/>
-    <w:lsdException w:uiPriority="39" w:name="toc 7"/>
-    <w:lsdException w:uiPriority="39" w:name="toc 8"/>
-    <w:lsdException w:uiPriority="39" w:name="toc 9"/>
-    <w:lsdException w:qFormat="1" w:uiPriority="35" w:name="caption"/>
-    <w:lsdException w:qFormat="1" w:unhideWhenUsed="0" w:semiHidden="0" w:uiPriority="10" w:name="Title"/>
-    <w:lsdException w:uiPriority="1" w:name="Default Paragraph Font"/>
-    <w:lsdException w:qFormat="1" w:unhideWhenUsed="0" w:semiHidden="0" w:uiPriority="11" w:name="Subtitle"/>
-    <w:lsdException w:qFormat="1" w:unhideWhenUsed="0" w:semiHidden="0" w:uiPriority="22" w:name="Strong"/>
-    <w:lsdException w:qFormat="1" w:unhideWhenUsed="0" w:semiHidden="0" w:uiPriority="20" w:name="Emphasis"/>
-    <w:lsdException w:unhideWhenUsed="0" w:semiHidden="0" w:uiPriority="59" w:name="Table Grid"/>
-    <w:lsdException w:unhideWhenUsed="0" w:name="Placeholder Text"/>
-    <w:lsdException w:qFormat="1" w:unhideWhenUsed="0" w:semiHidden="0" w:uiPriority="1" w:name="No Spacing"/>
-    <w:lsdException w:unhideWhenUsed="0" w:semiHidden="0" w:uiPriority="60" w:name="Light Shading"/>
-    <w:lsdException w:unhideWhenUsed="0" w:semiHidden="0" w:uiPriority="61" w:name="Light List"/>
-    <w:lsdException w:unhideWhenUsed="0" w:semiHidden="0" w:uiPriority="62" w:name="Light Grid"/>
-    <w:lsdException w:unhideWhenUsed="0" w:semiHidden="0" w:uiPriority="63" w:name="Medium Shading 1"/>
-    <w:lsdException w:unhideWhenUsed="0" w:semiHidden="0" w:uiPriority="64" w:name="Medium Shading 2"/>
-    <w:lsdException w:unhideWhenUsed="0" w:semiHidden="0" w:uiPriority="65" w:name="Medium List 1"/>
-    <w:lsdException w:unhideWhenUsed="0" w:semiHidden="0" w:uiPriority="66" w:name="Medium List 2"/>
-    <w:lsdException w:unhideWhenUsed="0" w:semiHidden="0" w:uiPriority="67" w:name="Medium Grid 1"/>
-    <w:lsdException w:unhideWhenUsed="0" w:semiHidden="0" w:uiPriority="68" w:name="Medium Grid 2"/>
-    <w:lsdException w:unhideWhenUsed="0" w:semiHidden="0" w:uiPriority="69" w:name="Medium Grid 3"/>
-    <w:lsdException w:unhideWhenUsed="0" w:semiHidden="0" w:uiPriority="70" w:name="Dark List"/>
-    <w:lsdException w:unhideWhenUsed="0" w:semiHidden="0" w:uiPriority="71" w:name="Colorful Shading"/>
-    <w:lsdException w:unhideWhenUsed="0" w:semiHidden="0" w:uiPriority="72" w:name="Colorful List"/>
-    <w:lsdException w:unhideWhenUsed="0" w:semiHidden="0" w:uiPriority="73" w:name="Colorful Grid"/>
-    <w:lsdException w:unhideWhenUsed="0" w:semiHidden="0" w:uiPriority="60" w:name="Light Shading Accent 1"/>
-    <w:lsdException w:unhideWhenUsed="0" w:semiHidden="0" w:uiPriority="61" w:name="Light List Accent 1"/>
-    <w:lsdException w:unhideWhenUsed="0" w:semiHidden="0" w:uiPriority="62" w:name="Light Grid Accent 1"/>
-    <w:lsdException w:unhideWhenUsed="0" w:semiHidden="0" w:uiPriority="63" w:name="Medium Shading 1 Accent 1"/>
-    <w:lsdException w:unhideWhenUsed="0" w:semiHidden="0" w:uiPriority="64" w:name="Medium Shading 2 Accent 1"/>
-    <w:lsdException w:unhideWhenUsed="0" w:semiHidden="0" w:uiPriority="65" w:name="Medium List 1 Accent 1"/>
-    <w:lsdException w:unhideWhenUsed="0" w:name="Revision"/>
-    <w:lsdException w:qFormat="1" w:unhideWhenUsed="0" w:semiHidden="0" w:uiPriority="34" w:name="List Paragraph"/>
-    <w:lsdException w:qFormat="1" w:unhideWhenUsed="0" w:semiHidden="0" w:uiPriority="29" w:name="Quote"/>
-    <w:lsdException w:qFormat="1" w:unhideWhenUsed="0" w:semiHidden="0" w:uiPriority="30" w:name="Intense Quote"/>
-    <w:lsdException w:unhideWhenUsed="0" w:semiHidden="0" w:uiPriority="66" w:name="Medium List 2 Accent 1"/>
-    <w:lsdException w:unhideWhenUsed="0" w:semiHidden="0" w:uiPriority="67" w:name="Medium Grid 1 Accent 1"/>
-    <w:lsdException w:unhideWhenUsed="0" w:semiHidden="0" w:uiPriority="68" w:name="Medium Grid 2 Accent 1"/>
-    <w:lsdException w:unhideWhenUsed="0" w:semiHidden="0" w:uiPriority="69" w:name="Medium Grid 3 Accent 1"/>
-    <w:lsdException w:unhideWhenUsed="0" w:semiHidden="0" w:uiPriority="70" w:name="Dark List Accent 1"/>
-    <w:lsdException w:unhideWhenUsed="0" w:semiHidden="0" w:uiPriority="71" w:name="Colorful Shading Accent 1"/>
-    <w:lsdException w:unhideWhenUsed="0" w:semiHidden="0" w:uiPriority="72" w:name="Colorful List Accent 1"/>
-    <w:lsdException w:unhideWhenUsed="0" w:semiHidden="0" w:uiPriority="73" w:name="Colorful Grid Accent 1"/>
-    <w:lsdException w:unhideWhenUsed="0" w:semiHidden="0" w:uiPriority="60" w:name="Light Shading Accent 2"/>
-    <w:lsdException w:unhideWhenUsed="0" w:semiHidden="0" w:uiPriority="61" w:name="Light List Accent 2"/>
-    <w:lsdException w:unhideWhenUsed="0" w:semiHidden="0" w:uiPriority="62" w:name="Light Grid Accent 2"/>
-    <w:lsdException w:unhideWhenUsed="0" w:semiHidden="0" w:uiPriority="63" w:name="Medium Shading 1 Accent 2"/>
-    <w:lsdException w:unhideWhenUsed="0" w:semiHidden="0" w:uiPriority="64" w:name="Medium Shading 2 Accent 2"/>
-    <w:lsdException w:unhideWhenUsed="0" w:semiHidden="0" w:uiPriority="65" w:name="Medium List 1 Accent 2"/>
-    <w:lsdException w:unhideWhenUsed="0" w:semiHidden="0" w:uiPriority="66" w:name="Medium List 2 Accent 2"/>
-    <w:lsdException w:unhideWhenUsed="0" w:semiHidden="0" w:uiPriority="67" w:name="Medium Grid 1 Accent 2"/>
-    <w:lsdException w:unhideWhenUsed="0" w:semiHidden="0" w:uiPriority="68" w:name="Medium Grid 2 Accent 2"/>
-    <w:lsdException w:unhideWhenUsed="0" w:semiHidden="0" w:uiPriority="69" w:name="Medium Grid 3 Accent 2"/>
-    <w:lsdException w:unhideWhenUsed="0" w:semiHidden="0" w:uiPriority="70" w:name="Dark List Accent 2"/>
-    <w:lsdException w:unhideWhenUsed="0" w:semiHidden="0" w:uiPriority="71" w:name="Colorful Shading Accent 2"/>
-    <w:lsdException w:unhideWhenUsed="0" w:semiHidden="0" w:uiPriority="72" w:name="Colorful List Accent 2"/>
-    <w:lsdException w:unhideWhenUsed="0" w:semiHidden="0" w:uiPriority="73" w:name="Colorful Grid Accent 2"/>
-    <w:lsdException w:unhideWhenUsed="0" w:semiHidden="0" w:uiPriority="60" w:name="Light Shading Accent 3"/>
-    <w:lsdException w:unhideWhenUsed="0" w:semiHidden="0" w:uiPriority="61" w:name="Light List Accent 3"/>
-    <w:lsdException w:unhideWhenUsed="0" w:semiHidden="0" w:uiPriority="62" w:name="Light Grid Accent 3"/>
-    <w:lsdException w:unhideWhenUsed="0" w:semiHidden="0" w:uiPriority="63" w:name="Medium Shading 1 Accent 3"/>
-    <w:lsdException w:unhideWhenUsed="0" w:semiHidden="0" w:uiPriority="64" w:name="Medium Shading 2 Accent 3"/>
-    <w:lsdException w:unhideWhenUsed="0" w:semiHidden="0" w:uiPriority="65" w:name="Medium List 1 Accent 3"/>
-    <w:lsdException w:unhideWhenUsed="0" w:semiHidden="0" w:uiPriority="66" w:name="Medium List 2 Accent 3"/>
-    <w:lsdException w:unhideWhenUsed="0" w:semiHidden="0" w:uiPriority="67" w:name="Medium Grid 1 Accent 3"/>
-    <w:lsdException w:unhideWhenUsed="0" w:semiHidden="0" w:uiPriority="68" w:name="Medium Grid 2 Accent 3"/>
-    <w:lsdException w:unhideWhenUsed="0" w:semiHidden="0" w:uiPriority="69" w:name="Medium Grid 3 Accent 3"/>
-    <w:lsdException w:unhideWhenUsed="0" w:semiHidden="0" w:uiPriority="70" w:name="Dark List Accent 3"/>
-    <w:lsdException w:unhideWhenUsed="0" w:semiHidden="0" w:uiPriority="71" w:name="Colorful Shading Accent 3"/>
-    <w:lsdException w:unhideWhenUsed="0" w:semiHidden="0" w:uiPriority="72" w:name="Colorful List Accent 3"/>
-    <w:lsdException w:unhideWhenUsed="0" w:semiHidden="0" w:uiPriority="73" w:name="Colorful Grid Accent 3"/>
-    <w:lsdException w:unhideWhenUsed="0" w:semiHidden="0" w:uiPriority="60" w:name="Light Shading Accent 4"/>
-    <w:lsdException w:unhideWhenUsed="0" w:semiHidden="0" w:uiPriority="61" w:name="Light List Accent 4"/>
-    <w:lsdException w:unhideWhenUsed="0" w:semiHidden="0" w:uiPriority="62" w:name="Light Grid Accent 4"/>
-    <w:lsdException w:unhideWhenUsed="0" w:semiHidden="0" w:uiPriority="63" w:name="Medium Shading 1 Accent 4"/>
-    <w:lsdException w:unhideWhenUsed="0" w:semiHidden="0" w:uiPriority="64" w:name="Medium Shading 2 Accent 4"/>
-    <w:lsdException w:unhideWhenUsed="0" w:semiHidden="0" w:uiPriority="65" w:name="Medium List 1 Accent 4"/>
-    <w:lsdException w:unhideWhenUsed="0" w:semiHidden="0" w:uiPriority="66" w:name="Medium List 2 Accent 4"/>
-    <w:lsdException w:unhideWhenUsed="0" w:semiHidden="0" w:uiPriority="67" w:name="Medium Grid 1 Accent 4"/>
-    <w:lsdException w:unhideWhenUsed="0" w:semiHidden="0" w:uiPriority="68" w:name="Medium Grid 2 Accent 4"/>
-    <w:lsdException w:unhideWhenUsed="0" w:semiHidden="0" w:uiPriority="69" w:name="Medium Grid 3 Accent 4"/>
-    <w:lsdException w:unhideWhenUsed="0" w:semiHidden="0" w:uiPriority="70" w:name="Dark List Accent 4"/>
-    <w:lsdException w:unhideWhenUsed="0" w:semiHidden="0" w:uiPriority="71" w:name="Colorful Shading Accent 4"/>
-    <w:lsdException w:unhideWhenUsed="0" w:semiHidden="0" w:uiPriority="72" w:name="Colorful List Accent 4"/>
-    <w:lsdException w:unhideWhenUsed="0" w:semiHidden="0" w:uiPriority="73" w:name="Colorful Grid Accent 4"/>
-    <w:lsdException w:unhideWhenUsed="0" w:semiHidden="0" w:uiPriority="60" w:name="Light Shading Accent 5"/>
-    <w:lsdException w:unhideWhenUsed="0" w:semiHidden="0" w:uiPriority="61" w:name="Light List Accent 5"/>
-    <w:lsdException w:unhideWhenUsed="0" w:semiHidden="0" w:uiPriority="62" w:name="Light Grid Accent 5"/>
-    <w:lsdException w:unhideWhenUsed="0" w:semiHidden="0" w:uiPriority="63" w:name="Medium Shading 1 Accent 5"/>
-    <w:lsdException w:unhideWhenUsed="0" w:semiHidden="0" w:uiPriority="64" w:name="Medium Shading 2 Accent 5"/>
-    <w:lsdException w:unhideWhenUsed="0" w:semiHidden="0" w:uiPriority="65" w:name="Medium List 1 Accent 5"/>
-    <w:lsdException w:unhideWhenUsed="0" w:semiHidden="0" w:uiPriority="66" w:name="Medium List 2 Accent 5"/>
-    <w:lsdException w:unhideWhenUsed="0" w:semiHidden="0" w:uiPriority="67" w:name="Medium Grid 1 Accent 5"/>
-    <w:lsdException w:unhideWhenUsed="0" w:semiHidden="0" w:uiPriority="68" w:name="Medium Grid 2 Accent 5"/>
-    <w:lsdException w:unhideWhenUsed="0" w:semiHidden="0" w:uiPriority="69" w:name="Medium Grid 3 Accent 5"/>
-    <w:lsdException w:unhideWhenUsed="0" w:semiHidden="0" w:uiPriority="70" w:name="Dark List Accent 5"/>
-    <w:lsdException w:unhideWhenUsed="0" w:semiHidden="0" w:uiPriority="71" w:name="Colorful Shading Accent 5"/>
-    <w:lsdException w:unhideWhenUsed="0" w:semiHidden="0" w:uiPriority="72" w:name="Colorful List Accent 5"/>
-    <w:lsdException w:unhideWhenUsed="0" w:semiHidden="0" w:uiPriority="73" w:name="Colorful Grid Accent 5"/>
-    <w:lsdException w:unhideWhenUsed="0" w:semiHidden="0" w:uiPriority="60" w:name="Light Shading Accent 6"/>
-    <w:lsdException w:unhideWhenUsed="0" w:semiHidden="0" w:uiPriority="61" w:name="Light List Accent 6"/>
-    <w:lsdException w:unhideWhenUsed="0" w:semiHidden="0" w:uiPriority="62" w:name="Light Grid Accent 6"/>
-    <w:lsdException w:unhideWhenUsed="0" w:semiHidden="0" w:uiPriority="63" w:name="Medium Shading 1 Accent 6"/>
-    <w:lsdException w:unhideWhenUsed="0" w:semiHidden="0" w:uiPriority="64" w:name="Medium Shading 2 Accent 6"/>
-    <w:lsdException w:unhideWhenUsed="0" w:semiHidden="0" w:uiPriority="65" w:name="Medium List 1 Accent 6"/>
-    <w:lsdException w:unhideWhenUsed="0" w:semiHidden="0" w:uiPriority="66" w:name="Medium List 2 Accent 6"/>
-    <w:lsdException w:unhideWhenUsed="0" w:semiHidden="0" w:uiPriority="67" w:name="Medium Grid 1 Accent 6"/>
-    <w:lsdException w:unhideWhenUsed="0" w:semiHidden="0" w:uiPriority="68" w:name="Medium Grid 2 Accent 6"/>
-    <w:lsdException w:unhideWhenUsed="0" w:semiHidden="0" w:uiPriority="69" w:name="Medium Grid 3 Accent 6"/>
-    <w:lsdException w:unhideWhenUsed="0" w:semiHidden="0" w:uiPriority="70" w:name="Dark List Accent 6"/>
-    <w:lsdException w:unhideWhenUsed="0" w:semiHidden="0" w:uiPriority="71" w:name="Colorful Shading Accent 6"/>
-    <w:lsdException w:unhideWhenUsed="0" w:semiHidden="0" w:uiPriority="72" w:name="Colorful List Accent 6"/>
-    <w:lsdException w:unhideWhenUsed="0" w:semiHidden="0" w:uiPriority="73" w:name="Colorful Grid Accent 6"/>
-    <w:lsdException w:qFormat="1" w:unhideWhenUsed="0" w:semiHidden="0" w:uiPriority="19" w:name="Subtle Emphasis"/>
-    <w:lsdException w:qFormat="1" w:unhideWhenUsed="0" w:semiHidden="0" w:uiPriority="21" w:name="Intense Emphasis"/>
-    <w:lsdException w:qFormat="1" w:unhideWhenUsed="0" w:semiHidden="0" w:uiPriority="31" w:name="Subtle Reference"/>
-    <w:lsdException w:qFormat="1" w:unhideWhenUsed="0" w:semiHidden="0" w:uiPriority="32" w:name="Intense Reference"/>
-    <w:lsdException w:qFormat="1" w:unhideWhenUsed="0" w:semiHidden="0" w:uiPriority="33" w:name="Book Title"/>
-    <w:lsdException w:uiPriority="37" w:name="Bibliography"/>
-    <w:lsdException w:qFormat="1" w:uiPriority="39" w:name="TOC Heading"/>
+  <w:latentStyles w:defLockedState="0" w:defUIPriority="99" w:defSemiHidden="1" w:defUnhideWhenUsed="1" w:defQFormat="0" w:count="276">
+    <w:lsdException w:name="Normal" w:semiHidden="0" w:uiPriority="0" w:unhideWhenUsed="0" w:qFormat="1"/>
+    <w:lsdException w:name="heading 1" w:semiHidden="0" w:uiPriority="9" w:unhideWhenUsed="0" w:qFormat="1"/>
+    <w:lsdException w:name="heading 2" w:uiPriority="9" w:qFormat="1"/>
+    <w:lsdException w:name="heading 3" w:uiPriority="9" w:qFormat="1"/>
+    <w:lsdException w:name="heading 4" w:uiPriority="9" w:qFormat="1"/>
+    <w:lsdException w:name="heading 5" w:uiPriority="9" w:qFormat="1"/>
+    <w:lsdException w:name="heading 6" w:uiPriority="9" w:qFormat="1"/>
+    <w:lsdException w:name="heading 7" w:uiPriority="9" w:qFormat="1"/>
+    <w:lsdException w:name="heading 8" w:uiPriority="9" w:qFormat="1"/>
+    <w:lsdException w:name="heading 9" w:uiPriority="9" w:qFormat="1"/>
+    <w:lsdException w:name="toc 1" w:uiPriority="39"/>
+    <w:lsdException w:name="toc 2" w:uiPriority="39"/>
+    <w:lsdException w:name="toc 3" w:uiPriority="39"/>
+    <w:lsdException w:name="toc 4" w:uiPriority="39"/>
+    <w:lsdException w:name="toc 5" w:uiPriority="39"/>
+    <w:lsdException w:name="toc 6" w:uiPriority="39"/>
+    <w:lsdException w:name="toc 7" w:uiPriority="39"/>
+    <w:lsdException w:name="toc 8" w:uiPriority="39"/>
+    <w:lsdException w:name="toc 9" w:uiPriority="39"/>
+    <w:lsdException w:name="caption" w:uiPriority="35" w:qFormat="1"/>
+    <w:lsdException w:name="Title" w:semiHidden="0" w:uiPriority="10" w:unhideWhenUsed="0" w:qFormat="1"/>
+    <w:lsdException w:name="Default Paragraph Font" w:uiPriority="1"/>
+    <w:lsdException w:name="Subtitle" w:semiHidden="0" w:uiPriority="11" w:unhideWhenUsed="0" w:qFormat="1"/>
+    <w:lsdException w:name="Strong" w:semiHidden="0" w:uiPriority="22" w:unhideWhenUsed="0" w:qFormat="1"/>
+    <w:lsdException w:name="Emphasis" w:semiHidden="0" w:uiPriority="20" w:unhideWhenUsed="0" w:qFormat="1"/>
+    <w:lsdException w:name="Table Grid" w:semiHidden="0" w:uiPriority="59" w:unhideWhenUsed="0"/>
+    <w:lsdException w:name="Placeholder Text" w:unhideWhenUsed="0"/>
+    <w:lsdException w:name="No Spacing" w:semiHidden="0" w:uiPriority="1" w:unhideWhenUsed="0" w:qFormat="1"/>
+    <w:lsdException w:name="Light Shading" w:semiHidden="0" w:uiPriority="60" w:unhideWhenUsed="0"/>
+    <w:lsdException w:name="Light List" w:semiHidden="0" w:uiPriority="61" w:unhideWhenUsed="0"/>
+    <w:lsdException w:name="Light Grid" w:semiHidden="0" w:uiPriority="62" w:unhideWhenUsed="0"/>
+    <w:lsdException w:name="Medium Shading 1" w:semiHidden="0" w:uiPriority="63" w:unhideWhenUsed="0"/>
+    <w:lsdException w:name="Medium Shading 2" w:semiHidden="0" w:uiPriority="64" w:unhideWhenUsed="0"/>
+    <w:lsdException w:name="Medium List 1" w:semiHidden="0" w:uiPriority="65" w:unhideWhenUsed="0"/>
+    <w:lsdException w:name="Medium List 2" w:semiHidden="0" w:uiPriority="66" w:unhideWhenUsed="0"/>
+    <w:lsdException w:name="Medium Grid 1" w:semiHidden="0" w:uiPriority="67" w:unhideWhenUsed="0"/>
+    <w:lsdException w:name="Medium Grid 2" w:semiHidden="0" w:uiPriority="68" w:unhideWhenUsed="0"/>
+    <w:lsdException w:name="Medium Grid 3" w:semiHidden="0" w:uiPriority="69" w:unhideWhenUsed="0"/>
+    <w:lsdException w:name="Dark List" w:semiHidden="0" w:uiPriority="70" w:unhideWhenUsed="0"/>
+    <w:lsdException w:name="Colorful Shading" w:semiHidden="0" w:uiPriority="71" w:unhideWhenUsed="0"/>
+    <w:lsdException w:name="Colorful List" w:semiHidden="0" w:uiPriority="72" w:unhideWhenUsed="0"/>
+    <w:lsdException w:name="Colorful Grid" w:semiHidden="0" w:uiPriority="73" w:unhideWhenUsed="0"/>
+    <w:lsdException w:name="Light Shading Accent 1" w:semiHidden="0" w:uiPriority="60" w:unhideWhenUsed="0"/>
+    <w:lsdException w:name="Light List Accent 1" w:semiHidden="0" w:uiPriority="61" w:unhideWhenUsed="0"/>
+    <w:lsdException w:name="Light Grid Accent 1" w:semiHidden="0" w:uiPriority="62" w:unhideWhenUsed="0"/>
+    <w:lsdException w:name="Medium Shading 1 Accent 1" w:semiHidden="0" w:uiPriority="63" w:unhideWhenUsed="0"/>
+    <w:lsdException w:name="Medium Shading 2 Accent 1" w:semiHidden="0" w:uiPriority="64" w:unhideWhenUsed="0"/>
+    <w:lsdException w:name="Medium List 1 Accent 1" w:semiHidden="0" w:uiPriority="65" w:unhideWhenUsed="0"/>
+    <w:lsdException w:name="Revision" w:unhideWhenUsed="0"/>
+    <w:lsdException w:name="List Paragraph" w:semiHidden="0" w:uiPriority="34" w:unhideWhenUsed="0" w:qFormat="1"/>
+    <w:lsdException w:name="Quote" w:semiHidden="0" w:uiPriority="29" w:unhideWhenUsed="0" w:qFormat="1"/>
+    <w:lsdException w:name="Intense Quote" w:semiHidden="0" w:uiPriority="30" w:unhideWhenUsed="0" w:qFormat="1"/>
+    <w:lsdException w:name="Medium List 2 Accent 1" w:semiHidden="0" w:uiPriority="66" w:unhideWhenUsed="0"/>
+    <w:lsdException w:name="Medium Grid 1 Accent 1" w:semiHidden="0" w:uiPriority="67" w:unhideWhenUsed="0"/>
+    <w:lsdException w:name="Medium Grid 2 Accent 1" w:semiHidden="0" w:uiPriority="68" w:unhideWhenUsed="0"/>
+    <w:lsdException w:name="Medium Grid 3 Accent 1" w:semiHidden="0" w:uiPriority="69" w:unhideWhenUsed="0"/>
+    <w:lsdException w:name="Dark List Accent 1" w:semiHidden="0" w:uiPriority="70" w:unhideWhenUsed="0"/>
+    <w:lsdException w:name="Colorful Shading Accent 1" w:semiHidden="0" w:uiPriority="71" w:unhideWhenUsed="0"/>
+    <w:lsdException w:name="Colorful List Accent 1" w:semiHidden="0" w:uiPriority="72" w:unhideWhenUsed="0"/>
+    <w:lsdException w:name="Colorful Grid Accent 1" w:semiHidden="0" w:uiPriority="73" w:unhideWhenUsed="0"/>
+    <w:lsdException w:name="Light Shading Accent 2" w:semiHidden="0" w:uiPriority="60" w:unhideWhenUsed="0"/>
+    <w:lsdException w:name="Light List Accent 2" w:semiHidden="0" w:uiPriority="61" w:unhideWhenUsed="0"/>
+    <w:lsdException w:name="Light Grid Accent 2" w:semiHidden="0" w:uiPriority="62" w:unhideWhenUsed="0"/>
+    <w:lsdException w:name="Medium Shading 1 Accent 2" w:semiHidden="0" w:uiPriority="63" w:unhideWhenUsed="0"/>
+    <w:lsdException w:name="Medium Shading 2 Accent 2" w:semiHidden="0" w:uiPriority="64" w:unhideWhenUsed="0"/>
+    <w:lsdException w:name="Medium List 1 Accent 2" w:semiHidden="0" w:uiPriority="65" w:unhideWhenUsed="0"/>
+    <w:lsdException w:name="Medium List 2 Accent 2" w:semiHidden="0" w:uiPriority="66" w:unhideWhenUsed="0"/>
+    <w:lsdException w:name="Medium Grid 1 Accent 2" w:semiHidden="0" w:uiPriority="67" w:unhideWhenUsed="0"/>
+    <w:lsdException w:name="Medium Grid 2 Accent 2" w:semiHidden="0" w:uiPriority="68" w:unhideWhenUsed="0"/>
+    <w:lsdException w:name="Medium Grid 3 Accent 2" w:semiHidden="0" w:uiPriority="69" w:unhideWhenUsed="0"/>
+    <w:lsdException w:name="Dark List Accent 2" w:semiHidden="0" w:uiPriority="70" w:unhideWhenUsed="0"/>
+    <w:lsdException w:name="Colorful Shading Accent 2" w:semiHidden="0" w:uiPriority="71" w:unhideWhenUsed="0"/>
+    <w:lsdException w:name="Colorful List Accent 2" w:semiHidden="0" w:uiPriority="72" w:unhideWhenUsed="0"/>
+    <w:lsdException w:name="Colorful Grid Accent 2" w:semiHidden="0" w:uiPriority="73" w:unhideWhenUsed="0"/>
+    <w:lsdException w:name="Light Shading Accent 3" w:semiHidden="0" w:uiPriority="60" w:unhideWhenUsed="0"/>
+    <w:lsdException w:name="Light List Accent 3" w:semiHidden="0" w:uiPriority="61" w:unhideWhenUsed="0"/>
+    <w:lsdException w:name="Light Grid Accent 3" w:semiHidden="0" w:uiPriority="62" w:unhideWhenUsed="0"/>
+    <w:lsdException w:name="Medium Shading 1 Accent 3" w:semiHidden="0" w:uiPriority="63" w:unhideWhenUsed="0"/>
+    <w:lsdException w:name="Medium Shading 2 Accent 3" w:semiHidden="0" w:uiPriority="64" w:unhideWhenUsed="0"/>
+    <w:lsdException w:name="Medium List 1 Accent 3" w:semiHidden="0" w:uiPriority="65" w:unhideWhenUsed="0"/>
+    <w:lsdException w:name="Medium List 2 Accent 3" w:semiHidden="0" w:uiPriority="66" w:unhideWhenUsed="0"/>
+    <w:lsdException w:name="Medium Grid 1 Accent 3" w:semiHidden="0" w:uiPriority="67" w:unhideWhenUsed="0"/>
+    <w:lsdException w:name="Medium Grid 2 Accent 3" w:semiHidden="0" w:uiPriority="68" w:unhideWhenUsed="0"/>
+    <w:lsdException w:name="Medium Grid 3 Accent 3" w:semiHidden="0" w:uiPriority="69" w:unhideWhenUsed="0"/>
+    <w:lsdException w:name="Dark List Accent 3" w:semiHidden="0" w:uiPriority="70" w:unhideWhenUsed="0"/>
+    <w:lsdException w:name="Colorful Shading Accent 3" w:semiHidden="0" w:uiPriority="71" w:unhideWhenUsed="0"/>
+    <w:lsdException w:name="Colorful List Accent 3" w:semiHidden="0" w:uiPriority="72" w:unhideWhenUsed="0"/>
+    <w:lsdException w:name="Colorful Grid Accent 3" w:semiHidden="0" w:uiPriority="73" w:unhideWhenUsed="0"/>
+    <w:lsdException w:name="Light Shading Accent 4" w:semiHidden="0" w:uiPriority="60" w:unhideWhenUsed="0"/>
+    <w:lsdException w:name="Light List Accent 4" w:semiHidden="0" w:uiPriority="61" w:unhideWhenUsed="0"/>
+    <w:lsdException w:name="Light Grid Accent 4" w:semiHidden="0" w:uiPriority="62" w:unhideWhenUsed="0"/>
+    <w:lsdException w:name="Medium Shading 1 Accent 4" w:semiHidden="0" w:uiPriority="63" w:unhideWhenUsed="0"/>
+    <w:lsdException w:name="Medium Shading 2 Accent 4" w:semiHidden="0" w:uiPriority="64" w:unhideWhenUsed="0"/>
+    <w:lsdException w:name="Medium List 1 Accent 4" w:semiHidden="0" w:uiPriority="65" w:unhideWhenUsed="0"/>
+    <w:lsdException w:name="Medium List 2 Accent 4" w:semiHidden="0" w:uiPriority="66" w:unhideWhenUsed="0"/>
+    <w:lsdException w:name="Medium Grid 1 Accent 4" w:semiHidden="0" w:uiPriority="67" w:unhideWhenUsed="0"/>
+    <w:lsdException w:name="Medium Grid 2 Accent 4" w:semiHidden="0" w:uiPriority="68" w:unhideWhenUsed="0"/>
+    <w:lsdException w:name="Medium Grid 3 Accent 4" w:semiHidden="0" w:uiPriority="69" w:unhideWhenUsed="0"/>
+    <w:lsdException w:name="Dark List Accent 4" w:semiHidden="0" w:uiPriority="70" w:unhideWhenUsed="0"/>
+    <w:lsdException w:name="Colorful Shading Accent 4" w:semiHidden="0" w:uiPriority="71" w:unhideWhenUsed="0"/>
+    <w:lsdException w:name="Colorful List Accent 4" w:semiHidden="0" w:uiPriority="72" w:unhideWhenUsed="0"/>
+    <w:lsdException w:name="Colorful Grid Accent 4" w:semiHidden="0" w:uiPriority="73" w:unhideWhenUsed="0"/>
+    <w:lsdException w:name="Light Shading Accent 5" w:semiHidden="0" w:uiPriority="60" w:unhideWhenUsed="0"/>
+    <w:lsdException w:name="Light List Accent 5" w:semiHidden="0" w:uiPriority="61" w:unhideWhenUsed="0"/>
+    <w:lsdException w:name="Light Grid Accent 5" w:semiHidden="0" w:uiPriority="62" w:unhideWhenUsed="0"/>
+    <w:lsdException w:name="Medium Shading 1 Accent 5" w:semiHidden="0" w:uiPriority="63" w:unhideWhenUsed="0"/>
+    <w:lsdException w:name="Medium Shading 2 Accent 5" w:semiHidden="0" w:uiPriority="64" w:unhideWhenUsed="0"/>
+    <w:lsdException w:name="Medium List 1 Accent 5" w:semiHidden="0" w:uiPriority="65" w:unhideWhenUsed="0"/>
+    <w:lsdException w:name="Medium List 2 Accent 5" w:semiHidden="0" w:uiPriority="66" w:unhideWhenUsed="0"/>
+    <w:lsdException w:name="Medium Grid 1 Accent 5" w:semiHidden="0" w:uiPriority="67" w:unhideWhenUsed="0"/>
+    <w:lsdException w:name="Medium Grid 2 Accent 5" w:semiHidden="0" w:uiPriority="68" w:unhideWhenUsed="0"/>
+    <w:lsdException w:name="Medium Grid 3 Accent 5" w:semiHidden="0" w:uiPriority="69" w:unhideWhenUsed="0"/>
+    <w:lsdException w:name="Dark List Accent 5" w:semiHidden="0" w:uiPriority="70" w:unhideWhenUsed="0"/>
+    <w:lsdException w:name="Colorful Shading Accent 5" w:semiHidden="0" w:uiPriority="71" w:unhideWhenUsed="0"/>
+    <w:lsdException w:name="Colorful List Accent 5" w:semiHidden="0" w:uiPriority="72" w:unhideWhenUsed="0"/>
+    <w:lsdException w:name="Colorful Grid Accent 5" w:semiHidden="0" w:uiPriority="73" w:unhideWhenUsed="0"/>
+    <w:lsdException w:name="Light Shading Accent 6" w:semiHidden="0" w:uiPriority="60" w:unhideWhenUsed="0"/>
+    <w:lsdException w:name="Light List Accent 6" w:semiHidden="0" w:uiPriority="61" w:unhideWhenUsed="0"/>
+    <w:lsdException w:name="Light Grid Accent 6" w:semiHidden="0" w:uiPriority="62" w:unhideWhenUsed="0"/>
+    <w:lsdException w:name="Medium Shading 1 Accent 6" w:semiHidden="0" w:uiPriority="63" w:unhideWhenUsed="0"/>
+    <w:lsdException w:name="Medium Shading 2 Accent 6" w:semiHidden="0" w:uiPriority="64" w:unhideWhenUsed="0"/>
+    <w:lsdException w:name="Medium List 1 Accent 6" w:semiHidden="0" w:uiPriority="65" w:unhideWhenUsed="0"/>
+    <w:lsdException w:name="Medium List 2 Accent 6" w:semiHidden="0" w:uiPriority="66" w:unhideWhenUsed="0"/>
+    <w:lsdException w:name="Medium Grid 1 Accent 6" w:semiHidden="0" w:uiPriority="67" w:unhideWhenUsed="0"/>
+    <w:lsdException w:name="Medium Grid 2 Accent 6" w:semiHidden="0" w:uiPriority="68" w:unhideWhenUsed="0"/>
+    <w:lsdException w:name="Medium Grid 3 Accent 6" w:semiHidden="0" w:uiPriority="69" w:unhideWhenUsed="0"/>
+    <w:lsdException w:name="Dark List Accent 6" w:semiHidden="0" w:uiPriority="70" w:unhideWhenUsed="0"/>
+    <w:lsdException w:name="Colorful Shading Accent 6" w:semiHidden="0" w:uiPriority="71" w:unhideWhenUsed="0"/>
+    <w:lsdException w:name="Colorful List Accent 6" w:semiHidden="0" w:uiPriority="72" w:unhideWhenUsed="0"/>
+    <w:lsdException w:name="Colorful Grid Accent 6" w:semiHidden="0" w:uiPriority="73" w:unhideWhenUsed="0"/>
+    <w:lsdException w:name="Subtle Emphasis" w:semiHidden="0" w:uiPriority="19" w:unhideWhenUsed="0" w:qFormat="1"/>
+    <w:lsdException w:name="Intense Emphasis" w:semiHidden="0" w:uiPriority="21" w:unhideWhenUsed="0" w:qFormat="1"/>
+    <w:lsdException w:name="Subtle Reference" w:semiHidden="0" w:uiPriority="31" w:unhideWhenUsed="0" w:qFormat="1"/>
+    <w:lsdException w:name="Intense Reference" w:semiHidden="0" w:uiPriority="32" w:unhideWhenUsed="0" w:qFormat="1"/>
+    <w:lsdException w:name="Book Title" w:semiHidden="0" w:uiPriority="33" w:unhideWhenUsed="0" w:qFormat="1"/>
+    <w:lsdException w:name="Bibliography" w:uiPriority="37"/>
+    <w:lsdException w:name="TOC Heading" w:uiPriority="39" w:qFormat="1"/>
   </w:latentStyles>
-  <w:style w:type="paragraph" w:styleId="Normal" w:default="1">
+  <w:style w:type="paragraph" w:default="1" w:styleId="Normal">
     <w:name w:val="Normal"/>
     <w:qFormat/>
     <w:pPr>
-      <w:widowControl/>
-      <w:suppressAutoHyphens w:val="true"/>
-      <w:bidi w:val="0"/>
-      <w:jc w:val="left"/>
+      <w:suppressAutoHyphens/>
     </w:pPr>
-    <w:rPr>
-      <w:rFonts w:ascii="Cambria" w:hAnsi="Cambria" w:eastAsia="Droid Sans Fallback" w:cs=""/>
-      <w:color w:val="auto"/>
-      <w:sz w:val="24"/>
-      <w:szCs w:val="24"/>
-      <w:lang w:val="en-US" w:eastAsia="en-US" w:bidi="ar-SA"/>
-    </w:rPr>
-  </w:style>
-  <w:style w:type="character" w:styleId="DefaultParagraphFont" w:default="1">
+  </w:style>
+  <w:style w:type="character" w:default="1" w:styleId="DefaultParagraphFont">
     <w:name w:val="Default Paragraph Font"/>
     <w:uiPriority w:val="1"/>
     <w:semiHidden/>
     <w:unhideWhenUsed/>
-    <w:rPr/>
-  </w:style>
-  <w:style w:type="character" w:styleId="BalloonTextChar" w:customStyle="1">
-    <w:name w:val="Balloon Text Char"/>
+  </w:style>
+  <w:style w:type="table" w:default="1" w:styleId="TableNormal">
+    <w:name w:val="Normal Table"/>
     <w:uiPriority w:val="99"/>
     <w:semiHidden/>
+    <w:unhideWhenUsed/>
+    <w:tblPr>
+      <w:tblInd w:w="0" w:type="dxa"/>
+      <w:tblCellMar>
+        <w:top w:w="0" w:type="dxa"/>
+        <w:left w:w="108" w:type="dxa"/>
+        <w:bottom w:w="0" w:type="dxa"/>
+        <w:right w:w="108" w:type="dxa"/>
+      </w:tblCellMar>
+    </w:tblPr>
+  </w:style>
+  <w:style w:type="numbering" w:default="1" w:styleId="NoList">
+    <w:name w:val="No List"/>
+    <w:uiPriority w:val="99"/>
+    <w:semiHidden/>
+    <w:unhideWhenUsed/>
+  </w:style>
+  <w:style w:type="character" w:customStyle="1" w:styleId="BalloonTextChar">
+    <w:name w:val="Balloon Text Char"/>
+    <w:basedOn w:val="DefaultParagraphFont"/>
     <w:link w:val="BalloonText"/>
-    <w:rsid w:val="009f47b5"/>
-    <w:basedOn w:val="DefaultParagraphFont"/>
+    <w:uiPriority w:val="99"/>
+    <w:semiHidden/>
+    <w:rsid w:val="009F47B5"/>
     <w:rPr>
       <w:rFonts w:ascii="Lucida Grande" w:hAnsi="Lucida Grande"/>
       <w:sz w:val="18"/>
       <w:szCs w:val="18"/>
     </w:rPr>
   </w:style>
-  <w:style w:type="paragraph" w:styleId="Heading">
+  <w:style w:type="paragraph" w:customStyle="1" w:styleId="Heading">
     <w:name w:val="Heading"/>
     <w:basedOn w:val="Normal"/>
     <w:next w:val="TextBody"/>
@@ -426,29 +436,27 @@
       <w:spacing w:before="240" w:after="120"/>
     </w:pPr>
     <w:rPr>
-      <w:rFonts w:ascii="Liberation Sans" w:hAnsi="Liberation Sans" w:eastAsia="Droid Sans Fallback" w:cs="FreeSans"/>
+      <w:rFonts w:ascii="Liberation Sans" w:hAnsi="Liberation Sans" w:cs="FreeSans"/>
       <w:sz w:val="28"/>
       <w:szCs w:val="28"/>
     </w:rPr>
   </w:style>
-  <w:style w:type="paragraph" w:styleId="TextBody">
+  <w:style w:type="paragraph" w:customStyle="1" w:styleId="TextBody">
     <w:name w:val="Text Body"/>
     <w:basedOn w:val="Normal"/>
     <w:pPr>
-      <w:spacing w:lineRule="auto" w:line="288" w:before="0" w:after="140"/>
+      <w:spacing w:after="140" w:line="288" w:lineRule="auto"/>
     </w:pPr>
-    <w:rPr/>
   </w:style>
   <w:style w:type="paragraph" w:styleId="List">
     <w:name w:val="List"/>
     <w:basedOn w:val="TextBody"/>
-    <w:pPr/>
     <w:rPr>
       <w:rFonts w:cs="FreeSans"/>
     </w:rPr>
   </w:style>
   <w:style w:type="paragraph" w:styleId="Caption">
-    <w:name w:val="Caption"/>
+    <w:name w:val="caption"/>
     <w:basedOn w:val="Normal"/>
     <w:pPr>
       <w:suppressLineNumbers/>
@@ -458,11 +466,9 @@
       <w:rFonts w:cs="FreeSans"/>
       <w:i/>
       <w:iCs/>
-      <w:sz w:val="24"/>
-      <w:szCs w:val="24"/>
     </w:rPr>
   </w:style>
-  <w:style w:type="paragraph" w:styleId="Index">
+  <w:style w:type="paragraph" w:customStyle="1" w:styleId="Index">
     <w:name w:val="Index"/>
     <w:basedOn w:val="Normal"/>
     <w:pPr>
@@ -474,22 +480,180 @@
   </w:style>
   <w:style w:type="paragraph" w:styleId="BalloonText">
     <w:name w:val="Balloon Text"/>
+    <w:basedOn w:val="Normal"/>
+    <w:link w:val="BalloonTextChar"/>
     <w:uiPriority w:val="99"/>
     <w:semiHidden/>
     <w:unhideWhenUsed/>
-    <w:link w:val="BalloonTextChar"/>
-    <w:rsid w:val="009f47b5"/>
-    <w:basedOn w:val="Normal"/>
-    <w:pPr/>
+    <w:rsid w:val="009F47B5"/>
     <w:rPr>
       <w:rFonts w:ascii="Lucida Grande" w:hAnsi="Lucida Grande"/>
       <w:sz w:val="18"/>
       <w:szCs w:val="18"/>
     </w:rPr>
   </w:style>
-  <w:style w:type="numbering" w:styleId="NoList" w:default="1">
-    <w:name w:val="No List"/>
-    <w:uiPriority w:val="99"/>
+</w:styles>
+</file>
+
+<file path=word/stylesWithEffects.xml><?xml version="1.0" encoding="utf-8"?>
+<w:styles xmlns:wpc="http://schemas.microsoft.com/office/word/2010/wordprocessingCanvas" xmlns:mo="http://schemas.microsoft.com/office/mac/office/2008/main" xmlns:mc="http://schemas.openxmlformats.org/markup-compatibility/2006" xmlns:mv="urn:schemas-microsoft-com:mac:vml" xmlns:o="urn:schemas-microsoft-com:office:office" xmlns:r="http://schemas.openxmlformats.org/officeDocument/2006/relationships" xmlns:m="http://schemas.openxmlformats.org/officeDocument/2006/math" xmlns:v="urn:schemas-microsoft-com:vml" xmlns:wp14="http://schemas.microsoft.com/office/word/2010/wordprocessingDrawing" xmlns:wp="http://schemas.openxmlformats.org/drawingml/2006/wordprocessingDrawing" xmlns:w10="urn:schemas-microsoft-com:office:word" xmlns:w="http://schemas.openxmlformats.org/wordprocessingml/2006/main" xmlns:w14="http://schemas.microsoft.com/office/word/2010/wordml" xmlns:wpg="http://schemas.microsoft.com/office/word/2010/wordprocessingGroup" xmlns:wpi="http://schemas.microsoft.com/office/word/2010/wordprocessingInk" xmlns:wne="http://schemas.microsoft.com/office/word/2006/wordml" xmlns:wps="http://schemas.microsoft.com/office/word/2010/wordprocessingShape" mc:Ignorable="w14 wp14">
+  <w:docDefaults>
+    <w:rPrDefault>
+      <w:rPr>
+        <w:rFonts w:asciiTheme="minorHAnsi" w:eastAsiaTheme="minorEastAsia" w:hAnsiTheme="minorHAnsi" w:cstheme="minorBidi"/>
+        <w:sz w:val="24"/>
+        <w:szCs w:val="24"/>
+        <w:lang w:val="en-US" w:eastAsia="ja-JP" w:bidi="ar-SA"/>
+      </w:rPr>
+    </w:rPrDefault>
+    <w:pPrDefault/>
+  </w:docDefaults>
+  <w:latentStyles w:defLockedState="0" w:defUIPriority="99" w:defSemiHidden="1" w:defUnhideWhenUsed="1" w:defQFormat="0" w:count="276">
+    <w:lsdException w:name="Normal" w:semiHidden="0" w:uiPriority="0" w:unhideWhenUsed="0" w:qFormat="1"/>
+    <w:lsdException w:name="heading 1" w:semiHidden="0" w:uiPriority="9" w:unhideWhenUsed="0" w:qFormat="1"/>
+    <w:lsdException w:name="heading 2" w:uiPriority="9" w:qFormat="1"/>
+    <w:lsdException w:name="heading 3" w:uiPriority="9" w:qFormat="1"/>
+    <w:lsdException w:name="heading 4" w:uiPriority="9" w:qFormat="1"/>
+    <w:lsdException w:name="heading 5" w:uiPriority="9" w:qFormat="1"/>
+    <w:lsdException w:name="heading 6" w:uiPriority="9" w:qFormat="1"/>
+    <w:lsdException w:name="heading 7" w:uiPriority="9" w:qFormat="1"/>
+    <w:lsdException w:name="heading 8" w:uiPriority="9" w:qFormat="1"/>
+    <w:lsdException w:name="heading 9" w:uiPriority="9" w:qFormat="1"/>
+    <w:lsdException w:name="toc 1" w:uiPriority="39"/>
+    <w:lsdException w:name="toc 2" w:uiPriority="39"/>
+    <w:lsdException w:name="toc 3" w:uiPriority="39"/>
+    <w:lsdException w:name="toc 4" w:uiPriority="39"/>
+    <w:lsdException w:name="toc 5" w:uiPriority="39"/>
+    <w:lsdException w:name="toc 6" w:uiPriority="39"/>
+    <w:lsdException w:name="toc 7" w:uiPriority="39"/>
+    <w:lsdException w:name="toc 8" w:uiPriority="39"/>
+    <w:lsdException w:name="toc 9" w:uiPriority="39"/>
+    <w:lsdException w:name="caption" w:uiPriority="35" w:qFormat="1"/>
+    <w:lsdException w:name="Title" w:semiHidden="0" w:uiPriority="10" w:unhideWhenUsed="0" w:qFormat="1"/>
+    <w:lsdException w:name="Default Paragraph Font" w:uiPriority="1"/>
+    <w:lsdException w:name="Subtitle" w:semiHidden="0" w:uiPriority="11" w:unhideWhenUsed="0" w:qFormat="1"/>
+    <w:lsdException w:name="Strong" w:semiHidden="0" w:uiPriority="22" w:unhideWhenUsed="0" w:qFormat="1"/>
+    <w:lsdException w:name="Emphasis" w:semiHidden="0" w:uiPriority="20" w:unhideWhenUsed="0" w:qFormat="1"/>
+    <w:lsdException w:name="Table Grid" w:semiHidden="0" w:uiPriority="59" w:unhideWhenUsed="0"/>
+    <w:lsdException w:name="Placeholder Text" w:unhideWhenUsed="0"/>
+    <w:lsdException w:name="No Spacing" w:semiHidden="0" w:uiPriority="1" w:unhideWhenUsed="0" w:qFormat="1"/>
+    <w:lsdException w:name="Light Shading" w:semiHidden="0" w:uiPriority="60" w:unhideWhenUsed="0"/>
+    <w:lsdException w:name="Light List" w:semiHidden="0" w:uiPriority="61" w:unhideWhenUsed="0"/>
+    <w:lsdException w:name="Light Grid" w:semiHidden="0" w:uiPriority="62" w:unhideWhenUsed="0"/>
+    <w:lsdException w:name="Medium Shading 1" w:semiHidden="0" w:uiPriority="63" w:unhideWhenUsed="0"/>
+    <w:lsdException w:name="Medium Shading 2" w:semiHidden="0" w:uiPriority="64" w:unhideWhenUsed="0"/>
+    <w:lsdException w:name="Medium List 1" w:semiHidden="0" w:uiPriority="65" w:unhideWhenUsed="0"/>
+    <w:lsdException w:name="Medium List 2" w:semiHidden="0" w:uiPriority="66" w:unhideWhenUsed="0"/>
+    <w:lsdException w:name="Medium Grid 1" w:semiHidden="0" w:uiPriority="67" w:unhideWhenUsed="0"/>
+    <w:lsdException w:name="Medium Grid 2" w:semiHidden="0" w:uiPriority="68" w:unhideWhenUsed="0"/>
+    <w:lsdException w:name="Medium Grid 3" w:semiHidden="0" w:uiPriority="69" w:unhideWhenUsed="0"/>
+    <w:lsdException w:name="Dark List" w:semiHidden="0" w:uiPriority="70" w:unhideWhenUsed="0"/>
+    <w:lsdException w:name="Colorful Shading" w:semiHidden="0" w:uiPriority="71" w:unhideWhenUsed="0"/>
+    <w:lsdException w:name="Colorful List" w:semiHidden="0" w:uiPriority="72" w:unhideWhenUsed="0"/>
+    <w:lsdException w:name="Colorful Grid" w:semiHidden="0" w:uiPriority="73" w:unhideWhenUsed="0"/>
+    <w:lsdException w:name="Light Shading Accent 1" w:semiHidden="0" w:uiPriority="60" w:unhideWhenUsed="0"/>
+    <w:lsdException w:name="Light List Accent 1" w:semiHidden="0" w:uiPriority="61" w:unhideWhenUsed="0"/>
+    <w:lsdException w:name="Light Grid Accent 1" w:semiHidden="0" w:uiPriority="62" w:unhideWhenUsed="0"/>
+    <w:lsdException w:name="Medium Shading 1 Accent 1" w:semiHidden="0" w:uiPriority="63" w:unhideWhenUsed="0"/>
+    <w:lsdException w:name="Medium Shading 2 Accent 1" w:semiHidden="0" w:uiPriority="64" w:unhideWhenUsed="0"/>
+    <w:lsdException w:name="Medium List 1 Accent 1" w:semiHidden="0" w:uiPriority="65" w:unhideWhenUsed="0"/>
+    <w:lsdException w:name="Revision" w:unhideWhenUsed="0"/>
+    <w:lsdException w:name="List Paragraph" w:semiHidden="0" w:uiPriority="34" w:unhideWhenUsed="0" w:qFormat="1"/>
+    <w:lsdException w:name="Quote" w:semiHidden="0" w:uiPriority="29" w:unhideWhenUsed="0" w:qFormat="1"/>
+    <w:lsdException w:name="Intense Quote" w:semiHidden="0" w:uiPriority="30" w:unhideWhenUsed="0" w:qFormat="1"/>
+    <w:lsdException w:name="Medium List 2 Accent 1" w:semiHidden="0" w:uiPriority="66" w:unhideWhenUsed="0"/>
+    <w:lsdException w:name="Medium Grid 1 Accent 1" w:semiHidden="0" w:uiPriority="67" w:unhideWhenUsed="0"/>
+    <w:lsdException w:name="Medium Grid 2 Accent 1" w:semiHidden="0" w:uiPriority="68" w:unhideWhenUsed="0"/>
+    <w:lsdException w:name="Medium Grid 3 Accent 1" w:semiHidden="0" w:uiPriority="69" w:unhideWhenUsed="0"/>
+    <w:lsdException w:name="Dark List Accent 1" w:semiHidden="0" w:uiPriority="70" w:unhideWhenUsed="0"/>
+    <w:lsdException w:name="Colorful Shading Accent 1" w:semiHidden="0" w:uiPriority="71" w:unhideWhenUsed="0"/>
+    <w:lsdException w:name="Colorful List Accent 1" w:semiHidden="0" w:uiPriority="72" w:unhideWhenUsed="0"/>
+    <w:lsdException w:name="Colorful Grid Accent 1" w:semiHidden="0" w:uiPriority="73" w:unhideWhenUsed="0"/>
+    <w:lsdException w:name="Light Shading Accent 2" w:semiHidden="0" w:uiPriority="60" w:unhideWhenUsed="0"/>
+    <w:lsdException w:name="Light List Accent 2" w:semiHidden="0" w:uiPriority="61" w:unhideWhenUsed="0"/>
+    <w:lsdException w:name="Light Grid Accent 2" w:semiHidden="0" w:uiPriority="62" w:unhideWhenUsed="0"/>
+    <w:lsdException w:name="Medium Shading 1 Accent 2" w:semiHidden="0" w:uiPriority="63" w:unhideWhenUsed="0"/>
+    <w:lsdException w:name="Medium Shading 2 Accent 2" w:semiHidden="0" w:uiPriority="64" w:unhideWhenUsed="0"/>
+    <w:lsdException w:name="Medium List 1 Accent 2" w:semiHidden="0" w:uiPriority="65" w:unhideWhenUsed="0"/>
+    <w:lsdException w:name="Medium List 2 Accent 2" w:semiHidden="0" w:uiPriority="66" w:unhideWhenUsed="0"/>
+    <w:lsdException w:name="Medium Grid 1 Accent 2" w:semiHidden="0" w:uiPriority="67" w:unhideWhenUsed="0"/>
+    <w:lsdException w:name="Medium Grid 2 Accent 2" w:semiHidden="0" w:uiPriority="68" w:unhideWhenUsed="0"/>
+    <w:lsdException w:name="Medium Grid 3 Accent 2" w:semiHidden="0" w:uiPriority="69" w:unhideWhenUsed="0"/>
+    <w:lsdException w:name="Dark List Accent 2" w:semiHidden="0" w:uiPriority="70" w:unhideWhenUsed="0"/>
+    <w:lsdException w:name="Colorful Shading Accent 2" w:semiHidden="0" w:uiPriority="71" w:unhideWhenUsed="0"/>
+    <w:lsdException w:name="Colorful List Accent 2" w:semiHidden="0" w:uiPriority="72" w:unhideWhenUsed="0"/>
+    <w:lsdException w:name="Colorful Grid Accent 2" w:semiHidden="0" w:uiPriority="73" w:unhideWhenUsed="0"/>
+    <w:lsdException w:name="Light Shading Accent 3" w:semiHidden="0" w:uiPriority="60" w:unhideWhenUsed="0"/>
+    <w:lsdException w:name="Light List Accent 3" w:semiHidden="0" w:uiPriority="61" w:unhideWhenUsed="0"/>
+    <w:lsdException w:name="Light Grid Accent 3" w:semiHidden="0" w:uiPriority="62" w:unhideWhenUsed="0"/>
+    <w:lsdException w:name="Medium Shading 1 Accent 3" w:semiHidden="0" w:uiPriority="63" w:unhideWhenUsed="0"/>
+    <w:lsdException w:name="Medium Shading 2 Accent 3" w:semiHidden="0" w:uiPriority="64" w:unhideWhenUsed="0"/>
+    <w:lsdException w:name="Medium List 1 Accent 3" w:semiHidden="0" w:uiPriority="65" w:unhideWhenUsed="0"/>
+    <w:lsdException w:name="Medium List 2 Accent 3" w:semiHidden="0" w:uiPriority="66" w:unhideWhenUsed="0"/>
+    <w:lsdException w:name="Medium Grid 1 Accent 3" w:semiHidden="0" w:uiPriority="67" w:unhideWhenUsed="0"/>
+    <w:lsdException w:name="Medium Grid 2 Accent 3" w:semiHidden="0" w:uiPriority="68" w:unhideWhenUsed="0"/>
+    <w:lsdException w:name="Medium Grid 3 Accent 3" w:semiHidden="0" w:uiPriority="69" w:unhideWhenUsed="0"/>
+    <w:lsdException w:name="Dark List Accent 3" w:semiHidden="0" w:uiPriority="70" w:unhideWhenUsed="0"/>
+    <w:lsdException w:name="Colorful Shading Accent 3" w:semiHidden="0" w:uiPriority="71" w:unhideWhenUsed="0"/>
+    <w:lsdException w:name="Colorful List Accent 3" w:semiHidden="0" w:uiPriority="72" w:unhideWhenUsed="0"/>
+    <w:lsdException w:name="Colorful Grid Accent 3" w:semiHidden="0" w:uiPriority="73" w:unhideWhenUsed="0"/>
+    <w:lsdException w:name="Light Shading Accent 4" w:semiHidden="0" w:uiPriority="60" w:unhideWhenUsed="0"/>
+    <w:lsdException w:name="Light List Accent 4" w:semiHidden="0" w:uiPriority="61" w:unhideWhenUsed="0"/>
+    <w:lsdException w:name="Light Grid Accent 4" w:semiHidden="0" w:uiPriority="62" w:unhideWhenUsed="0"/>
+    <w:lsdException w:name="Medium Shading 1 Accent 4" w:semiHidden="0" w:uiPriority="63" w:unhideWhenUsed="0"/>
+    <w:lsdException w:name="Medium Shading 2 Accent 4" w:semiHidden="0" w:uiPriority="64" w:unhideWhenUsed="0"/>
+    <w:lsdException w:name="Medium List 1 Accent 4" w:semiHidden="0" w:uiPriority="65" w:unhideWhenUsed="0"/>
+    <w:lsdException w:name="Medium List 2 Accent 4" w:semiHidden="0" w:uiPriority="66" w:unhideWhenUsed="0"/>
+    <w:lsdException w:name="Medium Grid 1 Accent 4" w:semiHidden="0" w:uiPriority="67" w:unhideWhenUsed="0"/>
+    <w:lsdException w:name="Medium Grid 2 Accent 4" w:semiHidden="0" w:uiPriority="68" w:unhideWhenUsed="0"/>
+    <w:lsdException w:name="Medium Grid 3 Accent 4" w:semiHidden="0" w:uiPriority="69" w:unhideWhenUsed="0"/>
+    <w:lsdException w:name="Dark List Accent 4" w:semiHidden="0" w:uiPriority="70" w:unhideWhenUsed="0"/>
+    <w:lsdException w:name="Colorful Shading Accent 4" w:semiHidden="0" w:uiPriority="71" w:unhideWhenUsed="0"/>
+    <w:lsdException w:name="Colorful List Accent 4" w:semiHidden="0" w:uiPriority="72" w:unhideWhenUsed="0"/>
+    <w:lsdException w:name="Colorful Grid Accent 4" w:semiHidden="0" w:uiPriority="73" w:unhideWhenUsed="0"/>
+    <w:lsdException w:name="Light Shading Accent 5" w:semiHidden="0" w:uiPriority="60" w:unhideWhenUsed="0"/>
+    <w:lsdException w:name="Light List Accent 5" w:semiHidden="0" w:uiPriority="61" w:unhideWhenUsed="0"/>
+    <w:lsdException w:name="Light Grid Accent 5" w:semiHidden="0" w:uiPriority="62" w:unhideWhenUsed="0"/>
+    <w:lsdException w:name="Medium Shading 1 Accent 5" w:semiHidden="0" w:uiPriority="63" w:unhideWhenUsed="0"/>
+    <w:lsdException w:name="Medium Shading 2 Accent 5" w:semiHidden="0" w:uiPriority="64" w:unhideWhenUsed="0"/>
+    <w:lsdException w:name="Medium List 1 Accent 5" w:semiHidden="0" w:uiPriority="65" w:unhideWhenUsed="0"/>
+    <w:lsdException w:name="Medium List 2 Accent 5" w:semiHidden="0" w:uiPriority="66" w:unhideWhenUsed="0"/>
+    <w:lsdException w:name="Medium Grid 1 Accent 5" w:semiHidden="0" w:uiPriority="67" w:unhideWhenUsed="0"/>
+    <w:lsdException w:name="Medium Grid 2 Accent 5" w:semiHidden="0" w:uiPriority="68" w:unhideWhenUsed="0"/>
+    <w:lsdException w:name="Medium Grid 3 Accent 5" w:semiHidden="0" w:uiPriority="69" w:unhideWhenUsed="0"/>
+    <w:lsdException w:name="Dark List Accent 5" w:semiHidden="0" w:uiPriority="70" w:unhideWhenUsed="0"/>
+    <w:lsdException w:name="Colorful Shading Accent 5" w:semiHidden="0" w:uiPriority="71" w:unhideWhenUsed="0"/>
+    <w:lsdException w:name="Colorful List Accent 5" w:semiHidden="0" w:uiPriority="72" w:unhideWhenUsed="0"/>
+    <w:lsdException w:name="Colorful Grid Accent 5" w:semiHidden="0" w:uiPriority="73" w:unhideWhenUsed="0"/>
+    <w:lsdException w:name="Light Shading Accent 6" w:semiHidden="0" w:uiPriority="60" w:unhideWhenUsed="0"/>
+    <w:lsdException w:name="Light List Accent 6" w:semiHidden="0" w:uiPriority="61" w:unhideWhenUsed="0"/>
+    <w:lsdException w:name="Light Grid Accent 6" w:semiHidden="0" w:uiPriority="62" w:unhideWhenUsed="0"/>
+    <w:lsdException w:name="Medium Shading 1 Accent 6" w:semiHidden="0" w:uiPriority="63" w:unhideWhenUsed="0"/>
+    <w:lsdException w:name="Medium Shading 2 Accent 6" w:semiHidden="0" w:uiPriority="64" w:unhideWhenUsed="0"/>
+    <w:lsdException w:name="Medium List 1 Accent 6" w:semiHidden="0" w:uiPriority="65" w:unhideWhenUsed="0"/>
+    <w:lsdException w:name="Medium List 2 Accent 6" w:semiHidden="0" w:uiPriority="66" w:unhideWhenUsed="0"/>
+    <w:lsdException w:name="Medium Grid 1 Accent 6" w:semiHidden="0" w:uiPriority="67" w:unhideWhenUsed="0"/>
+    <w:lsdException w:name="Medium Grid 2 Accent 6" w:semiHidden="0" w:uiPriority="68" w:unhideWhenUsed="0"/>
+    <w:lsdException w:name="Medium Grid 3 Accent 6" w:semiHidden="0" w:uiPriority="69" w:unhideWhenUsed="0"/>
+    <w:lsdException w:name="Dark List Accent 6" w:semiHidden="0" w:uiPriority="70" w:unhideWhenUsed="0"/>
+    <w:lsdException w:name="Colorful Shading Accent 6" w:semiHidden="0" w:uiPriority="71" w:unhideWhenUsed="0"/>
+    <w:lsdException w:name="Colorful List Accent 6" w:semiHidden="0" w:uiPriority="72" w:unhideWhenUsed="0"/>
+    <w:lsdException w:name="Colorful Grid Accent 6" w:semiHidden="0" w:uiPriority="73" w:unhideWhenUsed="0"/>
+    <w:lsdException w:name="Subtle Emphasis" w:semiHidden="0" w:uiPriority="19" w:unhideWhenUsed="0" w:qFormat="1"/>
+    <w:lsdException w:name="Intense Emphasis" w:semiHidden="0" w:uiPriority="21" w:unhideWhenUsed="0" w:qFormat="1"/>
+    <w:lsdException w:name="Subtle Reference" w:semiHidden="0" w:uiPriority="31" w:unhideWhenUsed="0" w:qFormat="1"/>
+    <w:lsdException w:name="Intense Reference" w:semiHidden="0" w:uiPriority="32" w:unhideWhenUsed="0" w:qFormat="1"/>
+    <w:lsdException w:name="Book Title" w:semiHidden="0" w:uiPriority="33" w:unhideWhenUsed="0" w:qFormat="1"/>
+    <w:lsdException w:name="Bibliography" w:uiPriority="37"/>
+    <w:lsdException w:name="TOC Heading" w:uiPriority="39" w:qFormat="1"/>
+  </w:latentStyles>
+  <w:style w:type="paragraph" w:default="1" w:styleId="Normal">
+    <w:name w:val="Normal"/>
+    <w:qFormat/>
+  </w:style>
+  <w:style w:type="character" w:default="1" w:styleId="DefaultParagraphFont">
+    <w:name w:val="Default Paragraph Font"/>
+    <w:uiPriority w:val="1"/>
     <w:semiHidden/>
     <w:unhideWhenUsed/>
   </w:style>
@@ -499,7 +663,7 @@
     <w:semiHidden/>
     <w:unhideWhenUsed/>
     <w:tblPr>
-      <w:tblInd w:type="dxa" w:w="0"/>
+      <w:tblInd w:w="0" w:type="dxa"/>
       <w:tblCellMar>
         <w:top w:w="0" w:type="dxa"/>
         <w:left w:w="108" w:type="dxa"/>
@@ -507,6 +671,12 @@
         <w:right w:w="108" w:type="dxa"/>
       </w:tblCellMar>
     </w:tblPr>
+  </w:style>
+  <w:style w:type="numbering" w:default="1" w:styleId="NoList">
+    <w:name w:val="No List"/>
+    <w:uiPriority w:val="99"/>
+    <w:semiHidden/>
+    <w:unhideWhenUsed/>
   </w:style>
 </w:styles>
 </file>

</xml_diff>